<commit_message>
Add new documents and updates
</commit_message>
<xml_diff>
--- a/Elizabeth Nyadimo- Resume.docx
+++ b/Elizabeth Nyadimo- Resume.docx
@@ -311,25 +311,7 @@
             <w:sz w:val="24"/>
             <w:szCs w:val="24"/>
           </w:rPr>
-          <w:t>Web</w:t>
-        </w:r>
-        <w:r>
-          <w:rPr>
-            <w:rStyle w:val="Hyperlink"/>
-            <w:rFonts w:ascii="Times New Roman" w:hAnsi="Times New Roman"/>
-            <w:sz w:val="24"/>
-            <w:szCs w:val="24"/>
-          </w:rPr>
-          <w:t>s</w:t>
-        </w:r>
-        <w:r>
-          <w:rPr>
-            <w:rStyle w:val="Hyperlink"/>
-            <w:rFonts w:ascii="Times New Roman" w:hAnsi="Times New Roman"/>
-            <w:sz w:val="24"/>
-            <w:szCs w:val="24"/>
-          </w:rPr>
-          <w:t>ite</w:t>
+          <w:t>Website</w:t>
         </w:r>
       </w:hyperlink>
       <w:bookmarkStart w:id="0" w:name="_GoBack"/>
@@ -1873,7 +1855,7 @@
         <v:path o:extrusionok="f" gradientshapeok="t" o:connecttype="rect"/>
         <o:lock v:ext="edit" aspectratio="t"/>
       </v:shapetype>
-      <v:shape id="_x0000_i1165" type="#_x0000_t75" style="width:18pt;height:18pt;visibility:visible" o:bullet="t">
+      <v:shape id="_x0000_i1173" type="#_x0000_t75" style="width:18pt;height:18pt;visibility:visible" o:bullet="t">
         <v:imagedata r:id="rId1" o:title=""/>
       </v:shape>
     </w:pict>

</xml_diff>